<commit_message>
Added project structure explanation to the report
</commit_message>
<xml_diff>
--- a/Memoria.docx
+++ b/Memoria.docx
@@ -1078,12 +1078,12 @@
             <w:ind w:left="432" w:hanging="432"/>
           </w:pPr>
           <w:r>
-            <w:t>Tabla de conte</w:t>
+            <w:t>Tabla de co</w:t>
           </w:r>
           <w:bookmarkStart w:id="0" w:name="_GoBack"/>
           <w:bookmarkEnd w:id="0"/>
           <w:r>
-            <w:t>nidos</w:t>
+            <w:t>ntenidos</w:t>
           </w:r>
         </w:p>
         <w:p>
@@ -1107,7 +1107,7 @@
           <w:r>
             <w:fldChar w:fldCharType="separate"/>
           </w:r>
-          <w:hyperlink w:anchor="_Toc503901425" w:history="1">
+          <w:hyperlink w:anchor="_Toc503902011" w:history="1">
             <w:r>
               <w:rPr>
                 <w:rStyle w:val="Hipervnculo"/>
@@ -1148,7 +1148,7 @@
                 <w:noProof/>
                 <w:webHidden/>
               </w:rPr>
-              <w:instrText xml:space="preserve"> PAGEREF _Toc503901425 \h </w:instrText>
+              <w:instrText xml:space="preserve"> PAGEREF _Toc503902011 \h </w:instrText>
             </w:r>
             <w:r>
               <w:rPr>
@@ -1191,7 +1191,7 @@
               <w:lang w:eastAsia="es-ES"/>
             </w:rPr>
           </w:pPr>
-          <w:hyperlink w:anchor="_Toc503901426" w:history="1">
+          <w:hyperlink w:anchor="_Toc503902012" w:history="1">
             <w:r>
               <w:rPr>
                 <w:rStyle w:val="Hipervnculo"/>
@@ -1232,7 +1232,7 @@
                 <w:noProof/>
                 <w:webHidden/>
               </w:rPr>
-              <w:instrText xml:space="preserve"> PAGEREF _Toc503901426 \h </w:instrText>
+              <w:instrText xml:space="preserve"> PAGEREF _Toc503902012 \h </w:instrText>
             </w:r>
             <w:r>
               <w:rPr>
@@ -1275,7 +1275,7 @@
               <w:lang w:eastAsia="es-ES"/>
             </w:rPr>
           </w:pPr>
-          <w:hyperlink w:anchor="_Toc503901427" w:history="1">
+          <w:hyperlink w:anchor="_Toc503902013" w:history="1">
             <w:r>
               <w:rPr>
                 <w:rStyle w:val="Hipervnculo"/>
@@ -1316,7 +1316,7 @@
                 <w:noProof/>
                 <w:webHidden/>
               </w:rPr>
-              <w:instrText xml:space="preserve"> PAGEREF _Toc503901427 \h </w:instrText>
+              <w:instrText xml:space="preserve"> PAGEREF _Toc503902013 \h </w:instrText>
             </w:r>
             <w:r>
               <w:rPr>
@@ -1359,7 +1359,7 @@
               <w:lang w:eastAsia="es-ES"/>
             </w:rPr>
           </w:pPr>
-          <w:hyperlink w:anchor="_Toc503901428" w:history="1">
+          <w:hyperlink w:anchor="_Toc503902014" w:history="1">
             <w:r>
               <w:rPr>
                 <w:rStyle w:val="Hipervnculo"/>
@@ -1400,7 +1400,7 @@
                 <w:noProof/>
                 <w:webHidden/>
               </w:rPr>
-              <w:instrText xml:space="preserve"> PAGEREF _Toc503901428 \h </w:instrText>
+              <w:instrText xml:space="preserve"> PAGEREF _Toc503902014 \h </w:instrText>
             </w:r>
             <w:r>
               <w:rPr>
@@ -1443,7 +1443,7 @@
               <w:lang w:eastAsia="es-ES"/>
             </w:rPr>
           </w:pPr>
-          <w:hyperlink w:anchor="_Toc503901429" w:history="1">
+          <w:hyperlink w:anchor="_Toc503902015" w:history="1">
             <w:r>
               <w:rPr>
                 <w:rStyle w:val="Hipervnculo"/>
@@ -1484,7 +1484,7 @@
                 <w:noProof/>
                 <w:webHidden/>
               </w:rPr>
-              <w:instrText xml:space="preserve"> PAGEREF _Toc503901429 \h </w:instrText>
+              <w:instrText xml:space="preserve"> PAGEREF _Toc503902015 \h </w:instrText>
             </w:r>
             <w:r>
               <w:rPr>
@@ -1505,6 +1505,90 @@
                 <w:webHidden/>
               </w:rPr>
               <w:t>6</w:t>
+            </w:r>
+            <w:r>
+              <w:rPr>
+                <w:noProof/>
+                <w:webHidden/>
+              </w:rPr>
+              <w:fldChar w:fldCharType="end"/>
+            </w:r>
+          </w:hyperlink>
+        </w:p>
+        <w:p>
+          <w:pPr>
+            <w:pStyle w:val="TDC1"/>
+            <w:tabs>
+              <w:tab w:val="left" w:pos="1100"/>
+              <w:tab w:val="right" w:leader="dot" w:pos="9350"/>
+            </w:tabs>
+            <w:rPr>
+              <w:noProof/>
+              <w:lang w:eastAsia="es-ES"/>
+            </w:rPr>
+          </w:pPr>
+          <w:hyperlink w:anchor="_Toc503902016" w:history="1">
+            <w:r>
+              <w:rPr>
+                <w:rStyle w:val="Hipervnculo"/>
+                <w:noProof/>
+              </w:rPr>
+              <w:t>4</w:t>
+            </w:r>
+            <w:r>
+              <w:rPr>
+                <w:noProof/>
+                <w:lang w:eastAsia="es-ES"/>
+              </w:rPr>
+              <w:tab/>
+            </w:r>
+            <w:r>
+              <w:rPr>
+                <w:rStyle w:val="Hipervnculo"/>
+                <w:noProof/>
+              </w:rPr>
+              <w:t>Estructura de ficheros del proyecto</w:t>
+            </w:r>
+            <w:r>
+              <w:rPr>
+                <w:noProof/>
+                <w:webHidden/>
+              </w:rPr>
+              <w:tab/>
+            </w:r>
+            <w:r>
+              <w:rPr>
+                <w:noProof/>
+                <w:webHidden/>
+              </w:rPr>
+              <w:fldChar w:fldCharType="begin"/>
+            </w:r>
+            <w:r>
+              <w:rPr>
+                <w:noProof/>
+                <w:webHidden/>
+              </w:rPr>
+              <w:instrText xml:space="preserve"> PAGEREF _Toc503902016 \h </w:instrText>
+            </w:r>
+            <w:r>
+              <w:rPr>
+                <w:noProof/>
+                <w:webHidden/>
+              </w:rPr>
+            </w:r>
+            <w:r>
+              <w:rPr>
+                <w:noProof/>
+                <w:webHidden/>
+              </w:rPr>
+              <w:fldChar w:fldCharType="separate"/>
+            </w:r>
+            <w:r>
+              <w:rPr>
+                <w:noProof/>
+                <w:webHidden/>
+              </w:rPr>
+              <w:t>8</w:t>
             </w:r>
             <w:r>
               <w:rPr>
@@ -1536,7 +1620,7 @@
       <w:r>
         <w:br w:type="page"/>
       </w:r>
-      <w:bookmarkStart w:id="1" w:name="_Toc503901425"/>
+      <w:bookmarkStart w:id="1" w:name="_Toc503902011"/>
       <w:r>
         <w:lastRenderedPageBreak/>
         <w:t>Base teórica del sistema de recomendaciones</w:t>
@@ -2001,7 +2085,7 @@
       <w:pPr>
         <w:pStyle w:val="Ttulo1"/>
       </w:pPr>
-      <w:bookmarkStart w:id="2" w:name="_Toc503901426"/>
+      <w:bookmarkStart w:id="2" w:name="_Toc503902012"/>
       <w:r>
         <w:lastRenderedPageBreak/>
         <w:t>Implementación del SBR</w:t>
@@ -2012,7 +2096,7 @@
       <w:pPr>
         <w:pStyle w:val="Ttulo2"/>
       </w:pPr>
-      <w:bookmarkStart w:id="3" w:name="_Toc503901427"/>
+      <w:bookmarkStart w:id="3" w:name="_Toc503902013"/>
       <w:r>
         <w:t>Plantillas</w:t>
       </w:r>
@@ -2866,7 +2950,7 @@
       <w:pPr>
         <w:pStyle w:val="Ttulo2"/>
       </w:pPr>
-      <w:bookmarkStart w:id="4" w:name="_Toc503901428"/>
+      <w:bookmarkStart w:id="4" w:name="_Toc503902014"/>
       <w:r>
         <w:lastRenderedPageBreak/>
         <w:t>Reglas</w:t>
@@ -4843,7 +4927,7 @@
       <w:pPr>
         <w:pStyle w:val="Ttulo1"/>
       </w:pPr>
-      <w:bookmarkStart w:id="5" w:name="_Toc503901429"/>
+      <w:bookmarkStart w:id="5" w:name="_Toc503902015"/>
       <w:r>
         <w:lastRenderedPageBreak/>
         <w:t>Integración con Java</w:t>
@@ -4930,7 +5014,7 @@
           <w:lang w:eastAsia="es-ES"/>
         </w:rPr>
         <w:drawing>
-          <wp:inline distT="0" distB="0" distL="0" distR="0" wp14:anchorId="3DED5202" wp14:editId="7E6B8F91">
+          <wp:inline distT="0" distB="0" distL="0" distR="0" wp14:anchorId="66D066E8" wp14:editId="6408D1A8">
             <wp:extent cx="3533775" cy="1200150"/>
             <wp:effectExtent l="0" t="0" r="9525" b="0"/>
             <wp:docPr id="1" name="Imagen 1"/>
@@ -5017,7 +5101,7 @@
           <w:lang w:eastAsia="es-ES"/>
         </w:rPr>
         <w:drawing>
-          <wp:inline distT="0" distB="0" distL="0" distR="0" wp14:anchorId="07C6AA4A" wp14:editId="255754D3">
+          <wp:inline distT="0" distB="0" distL="0" distR="0" wp14:anchorId="41601224" wp14:editId="1DA4CF70">
             <wp:extent cx="2219325" cy="876300"/>
             <wp:effectExtent l="0" t="0" r="9525" b="0"/>
             <wp:docPr id="2" name="Imagen 2"/>
@@ -5079,7 +5163,7 @@
         </w:rPr>
         <w:lastRenderedPageBreak/>
         <w:drawing>
-          <wp:inline distT="0" distB="0" distL="0" distR="0" wp14:anchorId="19DB5BBD" wp14:editId="4E42BFDA">
+          <wp:inline distT="0" distB="0" distL="0" distR="0" wp14:anchorId="56B6C5CA" wp14:editId="3CCEC8E0">
             <wp:extent cx="1952625" cy="1809750"/>
             <wp:effectExtent l="0" t="0" r="9525" b="0"/>
             <wp:docPr id="9" name="Imagen 9"/>
@@ -5135,6 +5219,189 @@
       </w:r>
       <w:r>
         <w:t xml:space="preserve"> en el menú principal (3).</w:t>
+      </w:r>
+    </w:p>
+    <w:p>
+      <w:pPr>
+        <w:ind w:firstLine="0"/>
+        <w:jc w:val="left"/>
+      </w:pPr>
+      <w:r>
+        <w:br w:type="page"/>
+      </w:r>
+    </w:p>
+    <w:p>
+      <w:pPr>
+        <w:pStyle w:val="Ttulo1"/>
+      </w:pPr>
+      <w:bookmarkStart w:id="6" w:name="_Toc503902016"/>
+      <w:r>
+        <w:lastRenderedPageBreak/>
+        <w:t>Estructura de ficheros del proyecto</w:t>
+      </w:r>
+      <w:bookmarkEnd w:id="6"/>
+    </w:p>
+    <w:p>
+      <w:pPr>
+        <w:pStyle w:val="Prrafodelista"/>
+        <w:numPr>
+          <w:ilvl w:val="0"/>
+          <w:numId w:val="38"/>
+        </w:numPr>
+        <w:jc w:val="left"/>
+      </w:pPr>
+      <w:proofErr w:type="spellStart"/>
+      <w:r>
+        <w:rPr>
+          <w:i/>
+        </w:rPr>
+        <w:t>src</w:t>
+      </w:r>
+      <w:proofErr w:type="spellEnd"/>
+      <w:r>
+        <w:t xml:space="preserve">: carpeta que contiene el código fuente de la implementación en </w:t>
+      </w:r>
+      <w:r>
+        <w:rPr>
+          <w:i/>
+        </w:rPr>
+        <w:t>Java</w:t>
+      </w:r>
+      <w:r>
+        <w:t>.</w:t>
+      </w:r>
+    </w:p>
+    <w:p>
+      <w:pPr>
+        <w:pStyle w:val="Prrafodelista"/>
+        <w:numPr>
+          <w:ilvl w:val="0"/>
+          <w:numId w:val="38"/>
+        </w:numPr>
+        <w:jc w:val="left"/>
+        <w:rPr>
+          <w:i/>
+        </w:rPr>
+      </w:pPr>
+      <w:r>
+        <w:rPr>
+          <w:i/>
+        </w:rPr>
+        <w:t>CLIPSJNI.dll</w:t>
+      </w:r>
+      <w:r>
+        <w:t xml:space="preserve">: librería necesaria para </w:t>
+      </w:r>
+      <w:r>
+        <w:rPr>
+          <w:i/>
+        </w:rPr>
+        <w:t>CLIPSJNI</w:t>
+      </w:r>
+      <w:r>
+        <w:t xml:space="preserve"> en Windows. En caso de ejecutar en otra plataforma será necesario copiar la librería correspondiente.</w:t>
+      </w:r>
+    </w:p>
+    <w:p>
+      <w:pPr>
+        <w:pStyle w:val="Prrafodelista"/>
+        <w:numPr>
+          <w:ilvl w:val="0"/>
+          <w:numId w:val="38"/>
+        </w:numPr>
+        <w:jc w:val="left"/>
+        <w:rPr>
+          <w:i/>
+        </w:rPr>
+      </w:pPr>
+      <w:r>
+        <w:rPr>
+          <w:i/>
+        </w:rPr>
+        <w:t>engine.clp</w:t>
+      </w:r>
+      <w:r>
+        <w:t xml:space="preserve">: código en </w:t>
+      </w:r>
+      <w:r>
+        <w:rPr>
+          <w:i/>
+        </w:rPr>
+        <w:t>CLIPS</w:t>
+      </w:r>
+      <w:r>
+        <w:t xml:space="preserve"> del sistema de recomendación.</w:t>
+      </w:r>
+    </w:p>
+    <w:p>
+      <w:pPr>
+        <w:pStyle w:val="Prrafodelista"/>
+        <w:numPr>
+          <w:ilvl w:val="0"/>
+          <w:numId w:val="38"/>
+        </w:numPr>
+        <w:jc w:val="left"/>
+        <w:rPr>
+          <w:i/>
+        </w:rPr>
+      </w:pPr>
+      <w:r>
+        <w:rPr>
+          <w:i/>
+        </w:rPr>
+        <w:t>RecommenderSystem.jar</w:t>
+      </w:r>
+      <w:r>
+        <w:t xml:space="preserve">: ejecutable en formato </w:t>
+      </w:r>
+      <w:r>
+        <w:rPr>
+          <w:i/>
+        </w:rPr>
+        <w:t>JAR</w:t>
+      </w:r>
+      <w:r>
+        <w:t xml:space="preserve"> de la aplicación codificada en </w:t>
+      </w:r>
+      <w:r>
+        <w:rPr>
+          <w:i/>
+        </w:rPr>
+        <w:t>Java</w:t>
+      </w:r>
+      <w:r>
+        <w:t>.</w:t>
+      </w:r>
+    </w:p>
+    <w:p>
+      <w:pPr>
+        <w:jc w:val="left"/>
+      </w:pPr>
+      <w:r>
+        <w:t xml:space="preserve">Para ejecutar el proyecto usar el comando: </w:t>
+      </w:r>
+      <w:r>
+        <w:rPr>
+          <w:i/>
+        </w:rPr>
+        <w:t>java –</w:t>
+      </w:r>
+      <w:proofErr w:type="spellStart"/>
+      <w:r>
+        <w:rPr>
+          <w:i/>
+        </w:rPr>
+        <w:t>jar</w:t>
+      </w:r>
+      <w:proofErr w:type="spellEnd"/>
+      <w:r>
+        <w:rPr>
+          <w:i/>
+        </w:rPr>
+        <w:t xml:space="preserve"> RecommenderSystem.jar</w:t>
+      </w:r>
+      <w:r>
+        <w:t>.</w:t>
       </w:r>
     </w:p>
     <w:sectPr>
@@ -5207,7 +5474,7 @@
           <w:rPr>
             <w:noProof/>
           </w:rPr>
-          <w:t>3</w:t>
+          <w:t>1</w:t>
         </w:r>
         <w:r>
           <w:fldChar w:fldCharType="end"/>
@@ -6555,6 +6822,118 @@
     </w:lvl>
   </w:abstractNum>
   <w:abstractNum w:abstractNumId="13" w15:restartNumberingAfterBreak="0">
+    <w:nsid w:val="36B038EA"/>
+    <w:multiLevelType w:val="hybridMultilevel"/>
+    <w:tmpl w:val="97ECB5A6"/>
+    <w:lvl w:ilvl="0" w:tplc="1FEC172E">
+      <w:numFmt w:val="bullet"/>
+      <w:lvlText w:val=""/>
+      <w:lvlJc w:val="left"/>
+      <w:pPr>
+        <w:ind w:left="1069" w:hanging="360"/>
+      </w:pPr>
+      <w:rPr>
+        <w:rFonts w:ascii="Symbol" w:eastAsiaTheme="minorEastAsia" w:hAnsi="Symbol" w:cstheme="minorBidi" w:hint="default"/>
+      </w:rPr>
+    </w:lvl>
+    <w:lvl w:ilvl="1" w:tplc="0C0A0003" w:tentative="1">
+      <w:start w:val="1"/>
+      <w:numFmt w:val="bullet"/>
+      <w:lvlText w:val="o"/>
+      <w:lvlJc w:val="left"/>
+      <w:pPr>
+        <w:ind w:left="1789" w:hanging="360"/>
+      </w:pPr>
+      <w:rPr>
+        <w:rFonts w:ascii="Courier New" w:hAnsi="Courier New" w:cs="Courier New" w:hint="default"/>
+      </w:rPr>
+    </w:lvl>
+    <w:lvl w:ilvl="2" w:tplc="0C0A0005" w:tentative="1">
+      <w:start w:val="1"/>
+      <w:numFmt w:val="bullet"/>
+      <w:lvlText w:val=""/>
+      <w:lvlJc w:val="left"/>
+      <w:pPr>
+        <w:ind w:left="2509" w:hanging="360"/>
+      </w:pPr>
+      <w:rPr>
+        <w:rFonts w:ascii="Wingdings" w:hAnsi="Wingdings" w:hint="default"/>
+      </w:rPr>
+    </w:lvl>
+    <w:lvl w:ilvl="3" w:tplc="0C0A0001" w:tentative="1">
+      <w:start w:val="1"/>
+      <w:numFmt w:val="bullet"/>
+      <w:lvlText w:val=""/>
+      <w:lvlJc w:val="left"/>
+      <w:pPr>
+        <w:ind w:left="3229" w:hanging="360"/>
+      </w:pPr>
+      <w:rPr>
+        <w:rFonts w:ascii="Symbol" w:hAnsi="Symbol" w:hint="default"/>
+      </w:rPr>
+    </w:lvl>
+    <w:lvl w:ilvl="4" w:tplc="0C0A0003" w:tentative="1">
+      <w:start w:val="1"/>
+      <w:numFmt w:val="bullet"/>
+      <w:lvlText w:val="o"/>
+      <w:lvlJc w:val="left"/>
+      <w:pPr>
+        <w:ind w:left="3949" w:hanging="360"/>
+      </w:pPr>
+      <w:rPr>
+        <w:rFonts w:ascii="Courier New" w:hAnsi="Courier New" w:cs="Courier New" w:hint="default"/>
+      </w:rPr>
+    </w:lvl>
+    <w:lvl w:ilvl="5" w:tplc="0C0A0005" w:tentative="1">
+      <w:start w:val="1"/>
+      <w:numFmt w:val="bullet"/>
+      <w:lvlText w:val=""/>
+      <w:lvlJc w:val="left"/>
+      <w:pPr>
+        <w:ind w:left="4669" w:hanging="360"/>
+      </w:pPr>
+      <w:rPr>
+        <w:rFonts w:ascii="Wingdings" w:hAnsi="Wingdings" w:hint="default"/>
+      </w:rPr>
+    </w:lvl>
+    <w:lvl w:ilvl="6" w:tplc="0C0A0001" w:tentative="1">
+      <w:start w:val="1"/>
+      <w:numFmt w:val="bullet"/>
+      <w:lvlText w:val=""/>
+      <w:lvlJc w:val="left"/>
+      <w:pPr>
+        <w:ind w:left="5389" w:hanging="360"/>
+      </w:pPr>
+      <w:rPr>
+        <w:rFonts w:ascii="Symbol" w:hAnsi="Symbol" w:hint="default"/>
+      </w:rPr>
+    </w:lvl>
+    <w:lvl w:ilvl="7" w:tplc="0C0A0003" w:tentative="1">
+      <w:start w:val="1"/>
+      <w:numFmt w:val="bullet"/>
+      <w:lvlText w:val="o"/>
+      <w:lvlJc w:val="left"/>
+      <w:pPr>
+        <w:ind w:left="6109" w:hanging="360"/>
+      </w:pPr>
+      <w:rPr>
+        <w:rFonts w:ascii="Courier New" w:hAnsi="Courier New" w:cs="Courier New" w:hint="default"/>
+      </w:rPr>
+    </w:lvl>
+    <w:lvl w:ilvl="8" w:tplc="0C0A0005" w:tentative="1">
+      <w:start w:val="1"/>
+      <w:numFmt w:val="bullet"/>
+      <w:lvlText w:val=""/>
+      <w:lvlJc w:val="left"/>
+      <w:pPr>
+        <w:ind w:left="6829" w:hanging="360"/>
+      </w:pPr>
+      <w:rPr>
+        <w:rFonts w:ascii="Wingdings" w:hAnsi="Wingdings" w:hint="default"/>
+      </w:rPr>
+    </w:lvl>
+  </w:abstractNum>
+  <w:abstractNum w:abstractNumId="14" w15:restartNumberingAfterBreak="0">
     <w:nsid w:val="48AC429B"/>
     <w:multiLevelType w:val="hybridMultilevel"/>
     <w:tmpl w:val="3E64E0B8"/>
@@ -6667,7 +7046,7 @@
       </w:rPr>
     </w:lvl>
   </w:abstractNum>
-  <w:abstractNum w:abstractNumId="14" w15:restartNumberingAfterBreak="0">
+  <w:abstractNum w:abstractNumId="15" w15:restartNumberingAfterBreak="0">
     <w:nsid w:val="4B472DD0"/>
     <w:multiLevelType w:val="hybridMultilevel"/>
     <w:tmpl w:val="52889EE2"/>
@@ -6756,7 +7135,7 @@
       </w:pPr>
     </w:lvl>
   </w:abstractNum>
-  <w:abstractNum w:abstractNumId="15" w15:restartNumberingAfterBreak="0">
+  <w:abstractNum w:abstractNumId="16" w15:restartNumberingAfterBreak="0">
     <w:nsid w:val="56E30B65"/>
     <w:multiLevelType w:val="hybridMultilevel"/>
     <w:tmpl w:val="11CE4F8C"/>
@@ -6868,7 +7247,7 @@
       </w:rPr>
     </w:lvl>
   </w:abstractNum>
-  <w:abstractNum w:abstractNumId="16" w15:restartNumberingAfterBreak="0">
+  <w:abstractNum w:abstractNumId="17" w15:restartNumberingAfterBreak="0">
     <w:nsid w:val="57204063"/>
     <w:multiLevelType w:val="hybridMultilevel"/>
     <w:tmpl w:val="886AB490"/>
@@ -6957,7 +7336,7 @@
       </w:pPr>
     </w:lvl>
   </w:abstractNum>
-  <w:abstractNum w:abstractNumId="17" w15:restartNumberingAfterBreak="0">
+  <w:abstractNum w:abstractNumId="18" w15:restartNumberingAfterBreak="0">
     <w:nsid w:val="5E872279"/>
     <w:multiLevelType w:val="hybridMultilevel"/>
     <w:tmpl w:val="B388171C"/>
@@ -7069,7 +7448,7 @@
       </w:rPr>
     </w:lvl>
   </w:abstractNum>
-  <w:abstractNum w:abstractNumId="18" w15:restartNumberingAfterBreak="0">
+  <w:abstractNum w:abstractNumId="19" w15:restartNumberingAfterBreak="0">
     <w:nsid w:val="60DD5834"/>
     <w:multiLevelType w:val="hybridMultilevel"/>
     <w:tmpl w:val="B632212E"/>
@@ -7158,7 +7537,7 @@
       </w:pPr>
     </w:lvl>
   </w:abstractNum>
-  <w:abstractNum w:abstractNumId="19" w15:restartNumberingAfterBreak="0">
+  <w:abstractNum w:abstractNumId="20" w15:restartNumberingAfterBreak="0">
     <w:nsid w:val="62373477"/>
     <w:multiLevelType w:val="hybridMultilevel"/>
     <w:tmpl w:val="F90AAD9C"/>
@@ -7247,7 +7626,7 @@
       </w:pPr>
     </w:lvl>
   </w:abstractNum>
-  <w:abstractNum w:abstractNumId="20" w15:restartNumberingAfterBreak="0">
+  <w:abstractNum w:abstractNumId="21" w15:restartNumberingAfterBreak="0">
     <w:nsid w:val="62440A25"/>
     <w:multiLevelType w:val="hybridMultilevel"/>
     <w:tmpl w:val="185C06B0"/>
@@ -7336,7 +7715,7 @@
       </w:pPr>
     </w:lvl>
   </w:abstractNum>
-  <w:abstractNum w:abstractNumId="21" w15:restartNumberingAfterBreak="0">
+  <w:abstractNum w:abstractNumId="22" w15:restartNumberingAfterBreak="0">
     <w:nsid w:val="655E0C84"/>
     <w:multiLevelType w:val="hybridMultilevel"/>
     <w:tmpl w:val="B96619D2"/>
@@ -7448,7 +7827,7 @@
       </w:rPr>
     </w:lvl>
   </w:abstractNum>
-  <w:abstractNum w:abstractNumId="22" w15:restartNumberingAfterBreak="0">
+  <w:abstractNum w:abstractNumId="23" w15:restartNumberingAfterBreak="0">
     <w:nsid w:val="65C62A2D"/>
     <w:multiLevelType w:val="hybridMultilevel"/>
     <w:tmpl w:val="3182949C"/>
@@ -7561,7 +7940,7 @@
       </w:rPr>
     </w:lvl>
   </w:abstractNum>
-  <w:abstractNum w:abstractNumId="23" w15:restartNumberingAfterBreak="0">
+  <w:abstractNum w:abstractNumId="24" w15:restartNumberingAfterBreak="0">
     <w:nsid w:val="6D22119A"/>
     <w:multiLevelType w:val="hybridMultilevel"/>
     <w:tmpl w:val="4D4A846A"/>
@@ -7650,7 +8029,7 @@
       </w:pPr>
     </w:lvl>
   </w:abstractNum>
-  <w:abstractNum w:abstractNumId="24" w15:restartNumberingAfterBreak="0">
+  <w:abstractNum w:abstractNumId="25" w15:restartNumberingAfterBreak="0">
     <w:nsid w:val="751746E0"/>
     <w:multiLevelType w:val="hybridMultilevel"/>
     <w:tmpl w:val="D398170E"/>
@@ -7762,7 +8141,7 @@
       </w:rPr>
     </w:lvl>
   </w:abstractNum>
-  <w:abstractNum w:abstractNumId="25" w15:restartNumberingAfterBreak="0">
+  <w:abstractNum w:abstractNumId="26" w15:restartNumberingAfterBreak="0">
     <w:nsid w:val="75824569"/>
     <w:multiLevelType w:val="hybridMultilevel"/>
     <w:tmpl w:val="293E821E"/>
@@ -7915,7 +8294,7 @@
     <w:abstractNumId w:val="5"/>
   </w:num>
   <w:num w:numId="13">
-    <w:abstractNumId w:val="20"/>
+    <w:abstractNumId w:val="21"/>
   </w:num>
   <w:num w:numId="14">
     <w:abstractNumId w:val="9"/>
@@ -7930,28 +8309,28 @@
     <w:abstractNumId w:val="2"/>
   </w:num>
   <w:num w:numId="18">
-    <w:abstractNumId w:val="15"/>
+    <w:abstractNumId w:val="16"/>
   </w:num>
   <w:num w:numId="19">
-    <w:abstractNumId w:val="16"/>
+    <w:abstractNumId w:val="17"/>
   </w:num>
   <w:num w:numId="20">
-    <w:abstractNumId w:val="21"/>
+    <w:abstractNumId w:val="22"/>
   </w:num>
   <w:num w:numId="21">
     <w:abstractNumId w:val="0"/>
   </w:num>
   <w:num w:numId="22">
-    <w:abstractNumId w:val="24"/>
+    <w:abstractNumId w:val="25"/>
   </w:num>
   <w:num w:numId="23">
-    <w:abstractNumId w:val="17"/>
+    <w:abstractNumId w:val="18"/>
   </w:num>
   <w:num w:numId="24">
-    <w:abstractNumId w:val="14"/>
+    <w:abstractNumId w:val="15"/>
   </w:num>
   <w:num w:numId="25">
-    <w:abstractNumId w:val="13"/>
+    <w:abstractNumId w:val="14"/>
   </w:num>
   <w:num w:numId="26">
     <w:abstractNumId w:val="12"/>
@@ -7960,7 +8339,7 @@
     <w:abstractNumId w:val="1"/>
   </w:num>
   <w:num w:numId="28">
-    <w:abstractNumId w:val="22"/>
+    <w:abstractNumId w:val="23"/>
   </w:num>
   <w:num w:numId="29">
     <w:abstractNumId w:val="10"/>
@@ -7972,22 +8351,25 @@
     <w:abstractNumId w:val="6"/>
   </w:num>
   <w:num w:numId="32">
-    <w:abstractNumId w:val="19"/>
+    <w:abstractNumId w:val="20"/>
   </w:num>
   <w:num w:numId="33">
     <w:abstractNumId w:val="7"/>
   </w:num>
   <w:num w:numId="34">
-    <w:abstractNumId w:val="23"/>
+    <w:abstractNumId w:val="24"/>
   </w:num>
   <w:num w:numId="35">
-    <w:abstractNumId w:val="25"/>
+    <w:abstractNumId w:val="26"/>
   </w:num>
   <w:num w:numId="36">
     <w:abstractNumId w:val="11"/>
   </w:num>
   <w:num w:numId="37">
-    <w:abstractNumId w:val="18"/>
+    <w:abstractNumId w:val="19"/>
+  </w:num>
+  <w:num w:numId="38">
+    <w:abstractNumId w:val="13"/>
   </w:num>
 </w:numbering>
 </file>
@@ -8640,6 +9022,7 @@
   <w:style w:type="character" w:default="1" w:styleId="Fuentedeprrafopredeter">
     <w:name w:val="Default Paragraph Font"/>
     <w:uiPriority w:val="1"/>
+    <w:semiHidden/>
     <w:unhideWhenUsed/>
   </w:style>
   <w:style w:type="table" w:default="1" w:styleId="Tablanormal">
@@ -9411,574 +9794,6 @@
 </w:styles>
 </file>
 
-<file path=word/glossary/document.xml><?xml version="1.0" encoding="utf-8"?>
-<w:glossaryDocument xmlns:wpc="http://schemas.microsoft.com/office/word/2010/wordprocessingCanvas" xmlns:cx="http://schemas.microsoft.com/office/drawing/2014/chartex" xmlns:mc="http://schemas.openxmlformats.org/markup-compatibility/2006" xmlns:o="urn:schemas-microsoft-com:office:office" xmlns:r="http://schemas.openxmlformats.org/officeDocument/2006/relationships" xmlns:m="http://schemas.openxmlformats.org/officeDocument/2006/math" xmlns:v="urn:schemas-microsoft-com:vml" xmlns:wp14="http://schemas.microsoft.com/office/word/2010/wordprocessingDrawing" xmlns:wp="http://schemas.openxmlformats.org/drawingml/2006/wordprocessingDrawing" xmlns:w10="urn:schemas-microsoft-com:office:word" xmlns:w="http://schemas.openxmlformats.org/wordprocessingml/2006/main" xmlns:w14="http://schemas.microsoft.com/office/word/2010/wordml" xmlns:w15="http://schemas.microsoft.com/office/word/2012/wordml" xmlns:w16se="http://schemas.microsoft.com/office/word/2015/wordml/symex" xmlns:wpg="http://schemas.microsoft.com/office/word/2010/wordprocessingGroup" xmlns:wpi="http://schemas.microsoft.com/office/word/2010/wordprocessingInk" xmlns:wne="http://schemas.microsoft.com/office/word/2006/wordml" xmlns:wps="http://schemas.microsoft.com/office/word/2010/wordprocessingShape" mc:Ignorable="w14 w15 w16se wp14"/>
-</file>
-
-<file path=word/glossary/fontTable.xml><?xml version="1.0" encoding="utf-8"?>
-<w:fonts xmlns:mc="http://schemas.openxmlformats.org/markup-compatibility/2006" xmlns:r="http://schemas.openxmlformats.org/officeDocument/2006/relationships" xmlns:w="http://schemas.openxmlformats.org/wordprocessingml/2006/main" xmlns:w14="http://schemas.microsoft.com/office/word/2010/wordml" xmlns:w15="http://schemas.microsoft.com/office/word/2012/wordml" xmlns:w16se="http://schemas.microsoft.com/office/word/2015/wordml/symex" mc:Ignorable="w14 w15 w16se">
-  <w:font w:name="Times New Roman">
-    <w:panose1 w:val="02020603050405020304"/>
-    <w:charset w:val="00"/>
-    <w:family w:val="roman"/>
-    <w:pitch w:val="variable"/>
-    <w:sig w:usb0="E0002EFF" w:usb1="C000785B" w:usb2="00000009" w:usb3="00000000" w:csb0="000001FF" w:csb1="00000000"/>
-  </w:font>
-  <w:font w:name="Symbol">
-    <w:panose1 w:val="05050102010706020507"/>
-    <w:charset w:val="02"/>
-    <w:family w:val="roman"/>
-    <w:pitch w:val="variable"/>
-    <w:sig w:usb0="00000000" w:usb1="10000000" w:usb2="00000000" w:usb3="00000000" w:csb0="80000000" w:csb1="00000000"/>
-  </w:font>
-  <w:font w:name="SimSun">
-    <w:altName w:val="宋体"/>
-    <w:panose1 w:val="02010600030101010101"/>
-    <w:charset w:val="86"/>
-    <w:family w:val="auto"/>
-    <w:pitch w:val="variable"/>
-    <w:sig w:usb0="00000003" w:usb1="288F0000" w:usb2="00000016" w:usb3="00000000" w:csb0="00040001" w:csb1="00000000"/>
-  </w:font>
-  <w:font w:name="Arial">
-    <w:panose1 w:val="020B0604020202020204"/>
-    <w:charset w:val="00"/>
-    <w:family w:val="swiss"/>
-    <w:pitch w:val="variable"/>
-    <w:sig w:usb0="E0002EFF" w:usb1="C0007843" w:usb2="00000009" w:usb3="00000000" w:csb0="000001FF" w:csb1="00000000"/>
-  </w:font>
-  <w:font w:name="Courier New">
-    <w:panose1 w:val="02070309020205020404"/>
-    <w:charset w:val="00"/>
-    <w:family w:val="modern"/>
-    <w:pitch w:val="fixed"/>
-    <w:sig w:usb0="E0002EFF" w:usb1="C0007843" w:usb2="00000009" w:usb3="00000000" w:csb0="000001FF" w:csb1="00000000"/>
-  </w:font>
-  <w:font w:name="Wingdings">
-    <w:panose1 w:val="05000000000000000000"/>
-    <w:charset w:val="02"/>
-    <w:family w:val="auto"/>
-    <w:pitch w:val="variable"/>
-    <w:sig w:usb0="00000000" w:usb1="10000000" w:usb2="00000000" w:usb3="00000000" w:csb0="80000000" w:csb1="00000000"/>
-  </w:font>
-  <w:font w:name="Calibri">
-    <w:panose1 w:val="020F0502020204030204"/>
-    <w:charset w:val="00"/>
-    <w:family w:val="swiss"/>
-    <w:pitch w:val="variable"/>
-    <w:sig w:usb0="E0002AFF" w:usb1="C000247B" w:usb2="00000009" w:usb3="00000000" w:csb0="000001FF" w:csb1="00000000"/>
-  </w:font>
-  <w:font w:name="Calibri Light">
-    <w:panose1 w:val="020F0302020204030204"/>
-    <w:charset w:val="00"/>
-    <w:family w:val="swiss"/>
-    <w:pitch w:val="variable"/>
-    <w:sig w:usb0="E0002AFF" w:usb1="C000247B" w:usb2="00000009" w:usb3="00000000" w:csb0="000001FF" w:csb1="00000000"/>
-  </w:font>
-  <w:font w:name="Segoe UI">
-    <w:panose1 w:val="020B0502040204020203"/>
-    <w:charset w:val="00"/>
-    <w:family w:val="swiss"/>
-    <w:pitch w:val="variable"/>
-    <w:sig w:usb0="E4002EFF" w:usb1="C000E47F" w:usb2="00000009" w:usb3="00000000" w:csb0="000001FF" w:csb1="00000000"/>
-  </w:font>
-  <w:font w:name="Cambria Math">
-    <w:panose1 w:val="02040503050406030204"/>
-    <w:charset w:val="00"/>
-    <w:family w:val="roman"/>
-    <w:pitch w:val="variable"/>
-    <w:sig w:usb0="E00006FF" w:usb1="420024FF" w:usb2="02000000" w:usb3="00000000" w:csb0="0000019F" w:csb1="00000000"/>
-  </w:font>
-  <w:font w:name="Consolas">
-    <w:panose1 w:val="020B0609020204030204"/>
-    <w:charset w:val="00"/>
-    <w:family w:val="modern"/>
-    <w:pitch w:val="fixed"/>
-    <w:sig w:usb0="E00006FF" w:usb1="0000FCFF" w:usb2="00000001" w:usb3="00000000" w:csb0="0000019F" w:csb1="00000000"/>
-  </w:font>
-</w:fonts>
-</file>
-
-<file path=word/glossary/settings.xml><?xml version="1.0" encoding="utf-8"?>
-<w:settings xmlns:mc="http://schemas.openxmlformats.org/markup-compatibility/2006" xmlns:o="urn:schemas-microsoft-com:office:office" xmlns:r="http://schemas.openxmlformats.org/officeDocument/2006/relationships" xmlns:m="http://schemas.openxmlformats.org/officeDocument/2006/math" xmlns:v="urn:schemas-microsoft-com:vml" xmlns:w10="urn:schemas-microsoft-com:office:word" xmlns:w="http://schemas.openxmlformats.org/wordprocessingml/2006/main" xmlns:w14="http://schemas.microsoft.com/office/word/2010/wordml" xmlns:w15="http://schemas.microsoft.com/office/word/2012/wordml" xmlns:w16se="http://schemas.microsoft.com/office/word/2015/wordml/symex" xmlns:sl="http://schemas.openxmlformats.org/schemaLibrary/2006/main" mc:Ignorable="w14 w15 w16se">
-  <w:view w:val="normal"/>
-  <w:defaultTabStop w:val="708"/>
-  <w:hyphenationZone w:val="425"/>
-  <w:characterSpacingControl w:val="doNotCompress"/>
-  <w:compat>
-    <w:useFELayout/>
-    <w:compatSetting w:name="compatibilityMode" w:uri="http://schemas.microsoft.com/office/word" w:val="15"/>
-    <w:compatSetting w:name="overrideTableStyleFontSizeAndJustification" w:uri="http://schemas.microsoft.com/office/word" w:val="1"/>
-    <w:compatSetting w:name="enableOpenTypeFeatures" w:uri="http://schemas.microsoft.com/office/word" w:val="1"/>
-    <w:compatSetting w:name="doNotFlipMirrorIndents" w:uri="http://schemas.microsoft.com/office/word" w:val="1"/>
-    <w:compatSetting w:name="differentiateMultirowTableHeaders" w:uri="http://schemas.microsoft.com/office/word" w:val="1"/>
-  </w:compat>
-  <w:rsids>
-    <w:rsidRoot w:val="006F66DF"/>
-    <w:rsid w:val="004354DB"/>
-    <w:rsid w:val="006F66DF"/>
-  </w:rsids>
-  <m:mathPr>
-    <m:mathFont m:val="Cambria Math"/>
-    <m:brkBin m:val="before"/>
-    <m:brkBinSub m:val="--"/>
-    <m:smallFrac m:val="0"/>
-    <m:dispDef/>
-    <m:lMargin m:val="0"/>
-    <m:rMargin m:val="0"/>
-    <m:defJc m:val="centerGroup"/>
-    <m:wrapIndent m:val="1440"/>
-    <m:intLim m:val="subSup"/>
-    <m:naryLim m:val="undOvr"/>
-  </m:mathPr>
-  <w:themeFontLang w:val="es-ES"/>
-  <w:clrSchemeMapping w:bg1="light1" w:t1="dark1" w:bg2="light2" w:t2="dark2" w:accent1="accent1" w:accent2="accent2" w:accent3="accent3" w:accent4="accent4" w:accent5="accent5" w:accent6="accent6" w:hyperlink="hyperlink" w:followedHyperlink="followedHyperlink"/>
-  <w:decimalSymbol w:val=","/>
-  <w:listSeparator w:val=";"/>
-  <w15:chartTrackingRefBased/>
-</w:settings>
-</file>
-
-<file path=word/glossary/styles.xml><?xml version="1.0" encoding="utf-8"?>
-<w:styles xmlns:mc="http://schemas.openxmlformats.org/markup-compatibility/2006" xmlns:r="http://schemas.openxmlformats.org/officeDocument/2006/relationships" xmlns:w="http://schemas.openxmlformats.org/wordprocessingml/2006/main" xmlns:w14="http://schemas.microsoft.com/office/word/2010/wordml" xmlns:w15="http://schemas.microsoft.com/office/word/2012/wordml" xmlns:w16se="http://schemas.microsoft.com/office/word/2015/wordml/symex" mc:Ignorable="w14 w15 w16se">
-  <w:docDefaults>
-    <w:rPrDefault>
-      <w:rPr>
-        <w:rFonts w:asciiTheme="minorHAnsi" w:eastAsiaTheme="minorEastAsia" w:hAnsiTheme="minorHAnsi" w:cstheme="minorBidi"/>
-        <w:sz w:val="22"/>
-        <w:szCs w:val="22"/>
-        <w:lang w:val="es-ES" w:eastAsia="es-ES" w:bidi="ar-SA"/>
-      </w:rPr>
-    </w:rPrDefault>
-    <w:pPrDefault>
-      <w:pPr>
-        <w:spacing w:after="160" w:line="259" w:lineRule="auto"/>
-      </w:pPr>
-    </w:pPrDefault>
-  </w:docDefaults>
-  <w:latentStyles w:defLockedState="0" w:defUIPriority="99" w:defSemiHidden="0" w:defUnhideWhenUsed="0" w:defQFormat="0" w:count="371">
-    <w:lsdException w:name="Normal" w:uiPriority="0" w:qFormat="1"/>
-    <w:lsdException w:name="heading 1" w:uiPriority="9" w:qFormat="1"/>
-    <w:lsdException w:name="heading 2" w:semiHidden="1" w:uiPriority="9" w:unhideWhenUsed="1" w:qFormat="1"/>
-    <w:lsdException w:name="heading 3" w:semiHidden="1" w:uiPriority="9" w:unhideWhenUsed="1" w:qFormat="1"/>
-    <w:lsdException w:name="heading 4" w:semiHidden="1" w:uiPriority="9" w:unhideWhenUsed="1" w:qFormat="1"/>
-    <w:lsdException w:name="heading 5" w:semiHidden="1" w:uiPriority="9" w:unhideWhenUsed="1" w:qFormat="1"/>
-    <w:lsdException w:name="heading 6" w:semiHidden="1" w:uiPriority="9" w:unhideWhenUsed="1" w:qFormat="1"/>
-    <w:lsdException w:name="heading 7" w:semiHidden="1" w:uiPriority="9" w:unhideWhenUsed="1" w:qFormat="1"/>
-    <w:lsdException w:name="heading 8" w:semiHidden="1" w:uiPriority="9" w:unhideWhenUsed="1" w:qFormat="1"/>
-    <w:lsdException w:name="heading 9" w:semiHidden="1" w:uiPriority="9" w:unhideWhenUsed="1" w:qFormat="1"/>
-    <w:lsdException w:name="index 1" w:semiHidden="1" w:unhideWhenUsed="1"/>
-    <w:lsdException w:name="index 2" w:semiHidden="1" w:unhideWhenUsed="1"/>
-    <w:lsdException w:name="index 3" w:semiHidden="1" w:unhideWhenUsed="1"/>
-    <w:lsdException w:name="index 4" w:semiHidden="1" w:unhideWhenUsed="1"/>
-    <w:lsdException w:name="index 5" w:semiHidden="1" w:unhideWhenUsed="1"/>
-    <w:lsdException w:name="index 6" w:semiHidden="1" w:unhideWhenUsed="1"/>
-    <w:lsdException w:name="index 7" w:semiHidden="1" w:unhideWhenUsed="1"/>
-    <w:lsdException w:name="index 8" w:semiHidden="1" w:unhideWhenUsed="1"/>
-    <w:lsdException w:name="index 9" w:semiHidden="1" w:unhideWhenUsed="1"/>
-    <w:lsdException w:name="toc 1" w:semiHidden="1" w:uiPriority="39" w:unhideWhenUsed="1"/>
-    <w:lsdException w:name="toc 2" w:semiHidden="1" w:uiPriority="39" w:unhideWhenUsed="1"/>
-    <w:lsdException w:name="toc 3" w:semiHidden="1" w:uiPriority="39" w:unhideWhenUsed="1"/>
-    <w:lsdException w:name="toc 4" w:semiHidden="1" w:uiPriority="39" w:unhideWhenUsed="1"/>
-    <w:lsdException w:name="toc 5" w:semiHidden="1" w:uiPriority="39" w:unhideWhenUsed="1"/>
-    <w:lsdException w:name="toc 6" w:semiHidden="1" w:uiPriority="39" w:unhideWhenUsed="1"/>
-    <w:lsdException w:name="toc 7" w:semiHidden="1" w:uiPriority="39" w:unhideWhenUsed="1"/>
-    <w:lsdException w:name="toc 8" w:semiHidden="1" w:uiPriority="39" w:unhideWhenUsed="1"/>
-    <w:lsdException w:name="toc 9" w:semiHidden="1" w:uiPriority="39" w:unhideWhenUsed="1"/>
-    <w:lsdException w:name="Normal Indent" w:semiHidden="1" w:unhideWhenUsed="1"/>
-    <w:lsdException w:name="footnote text" w:semiHidden="1" w:unhideWhenUsed="1"/>
-    <w:lsdException w:name="annotation text" w:semiHidden="1" w:unhideWhenUsed="1"/>
-    <w:lsdException w:name="header" w:semiHidden="1" w:unhideWhenUsed="1"/>
-    <w:lsdException w:name="footer" w:semiHidden="1" w:unhideWhenUsed="1"/>
-    <w:lsdException w:name="index heading" w:semiHidden="1" w:unhideWhenUsed="1"/>
-    <w:lsdException w:name="caption" w:semiHidden="1" w:uiPriority="35" w:unhideWhenUsed="1" w:qFormat="1"/>
-    <w:lsdException w:name="table of figures" w:semiHidden="1" w:unhideWhenUsed="1"/>
-    <w:lsdException w:name="envelope address" w:semiHidden="1" w:unhideWhenUsed="1"/>
-    <w:lsdException w:name="envelope return" w:semiHidden="1" w:unhideWhenUsed="1"/>
-    <w:lsdException w:name="footnote reference" w:semiHidden="1" w:unhideWhenUsed="1"/>
-    <w:lsdException w:name="annotation reference" w:semiHidden="1" w:unhideWhenUsed="1"/>
-    <w:lsdException w:name="line number" w:semiHidden="1" w:unhideWhenUsed="1"/>
-    <w:lsdException w:name="page number" w:semiHidden="1" w:unhideWhenUsed="1"/>
-    <w:lsdException w:name="endnote reference" w:semiHidden="1" w:unhideWhenUsed="1"/>
-    <w:lsdException w:name="endnote text" w:semiHidden="1" w:unhideWhenUsed="1"/>
-    <w:lsdException w:name="table of authorities" w:semiHidden="1" w:unhideWhenUsed="1"/>
-    <w:lsdException w:name="macro" w:semiHidden="1" w:unhideWhenUsed="1"/>
-    <w:lsdException w:name="toa heading" w:semiHidden="1" w:unhideWhenUsed="1"/>
-    <w:lsdException w:name="List" w:semiHidden="1" w:unhideWhenUsed="1"/>
-    <w:lsdException w:name="List Bullet" w:semiHidden="1" w:unhideWhenUsed="1"/>
-    <w:lsdException w:name="List Number" w:semiHidden="1" w:unhideWhenUsed="1"/>
-    <w:lsdException w:name="List 2" w:semiHidden="1" w:unhideWhenUsed="1"/>
-    <w:lsdException w:name="List 3" w:semiHidden="1" w:unhideWhenUsed="1"/>
-    <w:lsdException w:name="List 4" w:semiHidden="1" w:unhideWhenUsed="1"/>
-    <w:lsdException w:name="List 5" w:semiHidden="1" w:unhideWhenUsed="1"/>
-    <w:lsdException w:name="List Bullet 2" w:semiHidden="1" w:unhideWhenUsed="1"/>
-    <w:lsdException w:name="List Bullet 3" w:semiHidden="1" w:unhideWhenUsed="1"/>
-    <w:lsdException w:name="List Bullet 4" w:semiHidden="1" w:unhideWhenUsed="1"/>
-    <w:lsdException w:name="List Bullet 5" w:semiHidden="1" w:unhideWhenUsed="1"/>
-    <w:lsdException w:name="List Number 2" w:semiHidden="1" w:unhideWhenUsed="1"/>
-    <w:lsdException w:name="List Number 3" w:semiHidden="1" w:unhideWhenUsed="1"/>
-    <w:lsdException w:name="List Number 4" w:semiHidden="1" w:unhideWhenUsed="1"/>
-    <w:lsdException w:name="List Number 5" w:semiHidden="1" w:unhideWhenUsed="1"/>
-    <w:lsdException w:name="Title" w:uiPriority="10" w:qFormat="1"/>
-    <w:lsdException w:name="Closing" w:semiHidden="1" w:unhideWhenUsed="1"/>
-    <w:lsdException w:name="Signature" w:semiHidden="1" w:unhideWhenUsed="1"/>
-    <w:lsdException w:name="Default Paragraph Font" w:semiHidden="1" w:uiPriority="1" w:unhideWhenUsed="1"/>
-    <w:lsdException w:name="Body Text" w:semiHidden="1" w:unhideWhenUsed="1"/>
-    <w:lsdException w:name="Body Text Indent" w:semiHidden="1" w:unhideWhenUsed="1"/>
-    <w:lsdException w:name="List Continue" w:semiHidden="1" w:unhideWhenUsed="1"/>
-    <w:lsdException w:name="List Continue 2" w:semiHidden="1" w:unhideWhenUsed="1"/>
-    <w:lsdException w:name="List Continue 3" w:semiHidden="1" w:unhideWhenUsed="1"/>
-    <w:lsdException w:name="List Continue 4" w:semiHidden="1" w:unhideWhenUsed="1"/>
-    <w:lsdException w:name="List Continue 5" w:semiHidden="1" w:unhideWhenUsed="1"/>
-    <w:lsdException w:name="Message Header" w:semiHidden="1" w:unhideWhenUsed="1"/>
-    <w:lsdException w:name="Subtitle" w:uiPriority="11" w:qFormat="1"/>
-    <w:lsdException w:name="Salutation" w:semiHidden="1" w:unhideWhenUsed="1"/>
-    <w:lsdException w:name="Date" w:semiHidden="1" w:unhideWhenUsed="1"/>
-    <w:lsdException w:name="Body Text First Indent" w:semiHidden="1" w:unhideWhenUsed="1"/>
-    <w:lsdException w:name="Body Text First Indent 2" w:semiHidden="1" w:unhideWhenUsed="1"/>
-    <w:lsdException w:name="Note Heading" w:semiHidden="1" w:unhideWhenUsed="1"/>
-    <w:lsdException w:name="Body Text 2" w:semiHidden="1" w:unhideWhenUsed="1"/>
-    <w:lsdException w:name="Body Text 3" w:semiHidden="1" w:unhideWhenUsed="1"/>
-    <w:lsdException w:name="Body Text Indent 2" w:semiHidden="1" w:unhideWhenUsed="1"/>
-    <w:lsdException w:name="Body Text Indent 3" w:semiHidden="1" w:unhideWhenUsed="1"/>
-    <w:lsdException w:name="Block Text" w:semiHidden="1" w:unhideWhenUsed="1"/>
-    <w:lsdException w:name="Hyperlink" w:semiHidden="1" w:unhideWhenUsed="1"/>
-    <w:lsdException w:name="FollowedHyperlink" w:semiHidden="1" w:unhideWhenUsed="1"/>
-    <w:lsdException w:name="Strong" w:uiPriority="22" w:qFormat="1"/>
-    <w:lsdException w:name="Emphasis" w:uiPriority="20" w:qFormat="1"/>
-    <w:lsdException w:name="Document Map" w:semiHidden="1" w:unhideWhenUsed="1"/>
-    <w:lsdException w:name="Plain Text" w:semiHidden="1" w:unhideWhenUsed="1"/>
-    <w:lsdException w:name="E-mail Signature" w:semiHidden="1" w:unhideWhenUsed="1"/>
-    <w:lsdException w:name="HTML Top of Form" w:semiHidden="1" w:unhideWhenUsed="1"/>
-    <w:lsdException w:name="HTML Bottom of Form" w:semiHidden="1" w:unhideWhenUsed="1"/>
-    <w:lsdException w:name="Normal (Web)" w:semiHidden="1" w:unhideWhenUsed="1"/>
-    <w:lsdException w:name="HTML Acronym" w:semiHidden="1" w:unhideWhenUsed="1"/>
-    <w:lsdException w:name="HTML Address" w:semiHidden="1" w:unhideWhenUsed="1"/>
-    <w:lsdException w:name="HTML Cite" w:semiHidden="1" w:unhideWhenUsed="1"/>
-    <w:lsdException w:name="HTML Code" w:semiHidden="1" w:unhideWhenUsed="1"/>
-    <w:lsdException w:name="HTML Definition" w:semiHidden="1" w:unhideWhenUsed="1"/>
-    <w:lsdException w:name="HTML Keyboard" w:semiHidden="1" w:unhideWhenUsed="1"/>
-    <w:lsdException w:name="HTML Preformatted" w:semiHidden="1" w:unhideWhenUsed="1"/>
-    <w:lsdException w:name="HTML Sample" w:semiHidden="1" w:unhideWhenUsed="1"/>
-    <w:lsdException w:name="HTML Typewriter" w:semiHidden="1" w:unhideWhenUsed="1"/>
-    <w:lsdException w:name="HTML Variable" w:semiHidden="1" w:unhideWhenUsed="1"/>
-    <w:lsdException w:name="Normal Table" w:semiHidden="1" w:unhideWhenUsed="1"/>
-    <w:lsdException w:name="annotation subject" w:semiHidden="1" w:unhideWhenUsed="1"/>
-    <w:lsdException w:name="No List" w:semiHidden="1" w:unhideWhenUsed="1"/>
-    <w:lsdException w:name="Outline List 1" w:semiHidden="1" w:unhideWhenUsed="1"/>
-    <w:lsdException w:name="Outline List 2" w:semiHidden="1" w:unhideWhenUsed="1"/>
-    <w:lsdException w:name="Outline List 3" w:semiHidden="1" w:unhideWhenUsed="1"/>
-    <w:lsdException w:name="Table Simple 1" w:semiHidden="1" w:unhideWhenUsed="1"/>
-    <w:lsdException w:name="Table Simple 2" w:semiHidden="1" w:unhideWhenUsed="1"/>
-    <w:lsdException w:name="Table Simple 3" w:semiHidden="1" w:unhideWhenUsed="1"/>
-    <w:lsdException w:name="Table Classic 1" w:semiHidden="1" w:unhideWhenUsed="1"/>
-    <w:lsdException w:name="Table Classic 2" w:semiHidden="1" w:unhideWhenUsed="1"/>
-    <w:lsdException w:name="Table Classic 3" w:semiHidden="1" w:unhideWhenUsed="1"/>
-    <w:lsdException w:name="Table Classic 4" w:semiHidden="1" w:unhideWhenUsed="1"/>
-    <w:lsdException w:name="Table Colorful 1" w:semiHidden="1" w:unhideWhenUsed="1"/>
-    <w:lsdException w:name="Table Colorful 2" w:semiHidden="1" w:unhideWhenUsed="1"/>
-    <w:lsdException w:name="Table Colorful 3" w:semiHidden="1" w:unhideWhenUsed="1"/>
-    <w:lsdException w:name="Table Columns 1" w:semiHidden="1" w:unhideWhenUsed="1"/>
-    <w:lsdException w:name="Table Columns 2" w:semiHidden="1" w:unhideWhenUsed="1"/>
-    <w:lsdException w:name="Table Columns 3" w:semiHidden="1" w:unhideWhenUsed="1"/>
-    <w:lsdException w:name="Table Columns 4" w:semiHidden="1" w:unhideWhenUsed="1"/>
-    <w:lsdException w:name="Table Columns 5" w:semiHidden="1" w:unhideWhenUsed="1"/>
-    <w:lsdException w:name="Table Grid 1" w:semiHidden="1" w:unhideWhenUsed="1"/>
-    <w:lsdException w:name="Table Grid 2" w:semiHidden="1" w:unhideWhenUsed="1"/>
-    <w:lsdException w:name="Table Grid 3" w:semiHidden="1" w:unhideWhenUsed="1"/>
-    <w:lsdException w:name="Table Grid 4" w:semiHidden="1" w:unhideWhenUsed="1"/>
-    <w:lsdException w:name="Table Grid 5" w:semiHidden="1" w:unhideWhenUsed="1"/>
-    <w:lsdException w:name="Table Grid 6" w:semiHidden="1" w:unhideWhenUsed="1"/>
-    <w:lsdException w:name="Table Grid 7" w:semiHidden="1" w:unhideWhenUsed="1"/>
-    <w:lsdException w:name="Table Grid 8" w:semiHidden="1" w:unhideWhenUsed="1"/>
-    <w:lsdException w:name="Table List 1" w:semiHidden="1" w:unhideWhenUsed="1"/>
-    <w:lsdException w:name="Table List 2" w:semiHidden="1" w:unhideWhenUsed="1"/>
-    <w:lsdException w:name="Table List 3" w:semiHidden="1" w:unhideWhenUsed="1"/>
-    <w:lsdException w:name="Table List 4" w:semiHidden="1" w:unhideWhenUsed="1"/>
-    <w:lsdException w:name="Table List 5" w:semiHidden="1" w:unhideWhenUsed="1"/>
-    <w:lsdException w:name="Table List 6" w:semiHidden="1" w:unhideWhenUsed="1"/>
-    <w:lsdException w:name="Table List 7" w:semiHidden="1" w:unhideWhenUsed="1"/>
-    <w:lsdException w:name="Table List 8" w:semiHidden="1" w:unhideWhenUsed="1"/>
-    <w:lsdException w:name="Table 3D effects 1" w:semiHidden="1" w:unhideWhenUsed="1"/>
-    <w:lsdException w:name="Table 3D effects 2" w:semiHidden="1" w:unhideWhenUsed="1"/>
-    <w:lsdException w:name="Table 3D effects 3" w:semiHidden="1" w:unhideWhenUsed="1"/>
-    <w:lsdException w:name="Table Contemporary" w:semiHidden="1" w:unhideWhenUsed="1"/>
-    <w:lsdException w:name="Table Elegant" w:semiHidden="1" w:unhideWhenUsed="1"/>
-    <w:lsdException w:name="Table Professional" w:semiHidden="1" w:unhideWhenUsed="1"/>
-    <w:lsdException w:name="Table Subtle 1" w:semiHidden="1" w:unhideWhenUsed="1"/>
-    <w:lsdException w:name="Table Subtle 2" w:semiHidden="1" w:unhideWhenUsed="1"/>
-    <w:lsdException w:name="Table Web 1" w:semiHidden="1" w:unhideWhenUsed="1"/>
-    <w:lsdException w:name="Table Web 2" w:semiHidden="1" w:unhideWhenUsed="1"/>
-    <w:lsdException w:name="Table Web 3" w:semiHidden="1" w:unhideWhenUsed="1"/>
-    <w:lsdException w:name="Balloon Text" w:semiHidden="1" w:unhideWhenUsed="1"/>
-    <w:lsdException w:name="Table Grid" w:uiPriority="39"/>
-    <w:lsdException w:name="Table Theme" w:semiHidden="1" w:unhideWhenUsed="1"/>
-    <w:lsdException w:name="Placeholder Text" w:semiHidden="1"/>
-    <w:lsdException w:name="No Spacing" w:uiPriority="1" w:qFormat="1"/>
-    <w:lsdException w:name="Light Shading" w:uiPriority="60"/>
-    <w:lsdException w:name="Light List" w:uiPriority="61"/>
-    <w:lsdException w:name="Light Grid" w:uiPriority="62"/>
-    <w:lsdException w:name="Medium Shading 1" w:uiPriority="63"/>
-    <w:lsdException w:name="Medium Shading 2" w:uiPriority="64"/>
-    <w:lsdException w:name="Medium List 1" w:uiPriority="65"/>
-    <w:lsdException w:name="Medium List 2" w:uiPriority="66"/>
-    <w:lsdException w:name="Medium Grid 1" w:uiPriority="67"/>
-    <w:lsdException w:name="Medium Grid 2" w:uiPriority="68"/>
-    <w:lsdException w:name="Medium Grid 3" w:uiPriority="69"/>
-    <w:lsdException w:name="Dark List" w:uiPriority="70"/>
-    <w:lsdException w:name="Colorful Shading" w:uiPriority="71"/>
-    <w:lsdException w:name="Colorful List" w:uiPriority="72"/>
-    <w:lsdException w:name="Colorful Grid" w:uiPriority="73"/>
-    <w:lsdException w:name="Light Shading Accent 1" w:uiPriority="60"/>
-    <w:lsdException w:name="Light List Accent 1" w:uiPriority="61"/>
-    <w:lsdException w:name="Light Grid Accent 1" w:uiPriority="62"/>
-    <w:lsdException w:name="Medium Shading 1 Accent 1" w:uiPriority="63"/>
-    <w:lsdException w:name="Medium Shading 2 Accent 1" w:uiPriority="64"/>
-    <w:lsdException w:name="Medium List 1 Accent 1" w:uiPriority="65"/>
-    <w:lsdException w:name="Revision" w:semiHidden="1"/>
-    <w:lsdException w:name="List Paragraph" w:uiPriority="34" w:qFormat="1"/>
-    <w:lsdException w:name="Quote" w:uiPriority="29" w:qFormat="1"/>
-    <w:lsdException w:name="Intense Quote" w:uiPriority="30" w:qFormat="1"/>
-    <w:lsdException w:name="Medium List 2 Accent 1" w:uiPriority="66"/>
-    <w:lsdException w:name="Medium Grid 1 Accent 1" w:uiPriority="67"/>
-    <w:lsdException w:name="Medium Grid 2 Accent 1" w:uiPriority="68"/>
-    <w:lsdException w:name="Medium Grid 3 Accent 1" w:uiPriority="69"/>
-    <w:lsdException w:name="Dark List Accent 1" w:uiPriority="70"/>
-    <w:lsdException w:name="Colorful Shading Accent 1" w:uiPriority="71"/>
-    <w:lsdException w:name="Colorful List Accent 1" w:uiPriority="72"/>
-    <w:lsdException w:name="Colorful Grid Accent 1" w:uiPriority="73"/>
-    <w:lsdException w:name="Light Shading Accent 2" w:uiPriority="60"/>
-    <w:lsdException w:name="Light List Accent 2" w:uiPriority="61"/>
-    <w:lsdException w:name="Light Grid Accent 2" w:uiPriority="62"/>
-    <w:lsdException w:name="Medium Shading 1 Accent 2" w:uiPriority="63"/>
-    <w:lsdException w:name="Medium Shading 2 Accent 2" w:uiPriority="64"/>
-    <w:lsdException w:name="Medium List 1 Accent 2" w:uiPriority="65"/>
-    <w:lsdException w:name="Medium List 2 Accent 2" w:uiPriority="66"/>
-    <w:lsdException w:name="Medium Grid 1 Accent 2" w:uiPriority="67"/>
-    <w:lsdException w:name="Medium Grid 2 Accent 2" w:uiPriority="68"/>
-    <w:lsdException w:name="Medium Grid 3 Accent 2" w:uiPriority="69"/>
-    <w:lsdException w:name="Dark List Accent 2" w:uiPriority="70"/>
-    <w:lsdException w:name="Colorful Shading Accent 2" w:uiPriority="71"/>
-    <w:lsdException w:name="Colorful List Accent 2" w:uiPriority="72"/>
-    <w:lsdException w:name="Colorful Grid Accent 2" w:uiPriority="73"/>
-    <w:lsdException w:name="Light Shading Accent 3" w:uiPriority="60"/>
-    <w:lsdException w:name="Light List Accent 3" w:uiPriority="61"/>
-    <w:lsdException w:name="Light Grid Accent 3" w:uiPriority="62"/>
-    <w:lsdException w:name="Medium Shading 1 Accent 3" w:uiPriority="63"/>
-    <w:lsdException w:name="Medium Shading 2 Accent 3" w:uiPriority="64"/>
-    <w:lsdException w:name="Medium List 1 Accent 3" w:uiPriority="65"/>
-    <w:lsdException w:name="Medium List 2 Accent 3" w:uiPriority="66"/>
-    <w:lsdException w:name="Medium Grid 1 Accent 3" w:uiPriority="67"/>
-    <w:lsdException w:name="Medium Grid 2 Accent 3" w:uiPriority="68"/>
-    <w:lsdException w:name="Medium Grid 3 Accent 3" w:uiPriority="69"/>
-    <w:lsdException w:name="Dark List Accent 3" w:uiPriority="70"/>
-    <w:lsdException w:name="Colorful Shading Accent 3" w:uiPriority="71"/>
-    <w:lsdException w:name="Colorful List Accent 3" w:uiPriority="72"/>
-    <w:lsdException w:name="Colorful Grid Accent 3" w:uiPriority="73"/>
-    <w:lsdException w:name="Light Shading Accent 4" w:uiPriority="60"/>
-    <w:lsdException w:name="Light List Accent 4" w:uiPriority="61"/>
-    <w:lsdException w:name="Light Grid Accent 4" w:uiPriority="62"/>
-    <w:lsdException w:name="Medium Shading 1 Accent 4" w:uiPriority="63"/>
-    <w:lsdException w:name="Medium Shading 2 Accent 4" w:uiPriority="64"/>
-    <w:lsdException w:name="Medium List 1 Accent 4" w:uiPriority="65"/>
-    <w:lsdException w:name="Medium List 2 Accent 4" w:uiPriority="66"/>
-    <w:lsdException w:name="Medium Grid 1 Accent 4" w:uiPriority="67"/>
-    <w:lsdException w:name="Medium Grid 2 Accent 4" w:uiPriority="68"/>
-    <w:lsdException w:name="Medium Grid 3 Accent 4" w:uiPriority="69"/>
-    <w:lsdException w:name="Dark List Accent 4" w:uiPriority="70"/>
-    <w:lsdException w:name="Colorful Shading Accent 4" w:uiPriority="71"/>
-    <w:lsdException w:name="Colorful List Accent 4" w:uiPriority="72"/>
-    <w:lsdException w:name="Colorful Grid Accent 4" w:uiPriority="73"/>
-    <w:lsdException w:name="Light Shading Accent 5" w:uiPriority="60"/>
-    <w:lsdException w:name="Light List Accent 5" w:uiPriority="61"/>
-    <w:lsdException w:name="Light Grid Accent 5" w:uiPriority="62"/>
-    <w:lsdException w:name="Medium Shading 1 Accent 5" w:uiPriority="63"/>
-    <w:lsdException w:name="Medium Shading 2 Accent 5" w:uiPriority="64"/>
-    <w:lsdException w:name="Medium List 1 Accent 5" w:uiPriority="65"/>
-    <w:lsdException w:name="Medium List 2 Accent 5" w:uiPriority="66"/>
-    <w:lsdException w:name="Medium Grid 1 Accent 5" w:uiPriority="67"/>
-    <w:lsdException w:name="Medium Grid 2 Accent 5" w:uiPriority="68"/>
-    <w:lsdException w:name="Medium Grid 3 Accent 5" w:uiPriority="69"/>
-    <w:lsdException w:name="Dark List Accent 5" w:uiPriority="70"/>
-    <w:lsdException w:name="Colorful Shading Accent 5" w:uiPriority="71"/>
-    <w:lsdException w:name="Colorful List Accent 5" w:uiPriority="72"/>
-    <w:lsdException w:name="Colorful Grid Accent 5" w:uiPriority="73"/>
-    <w:lsdException w:name="Light Shading Accent 6" w:uiPriority="60"/>
-    <w:lsdException w:name="Light List Accent 6" w:uiPriority="61"/>
-    <w:lsdException w:name="Light Grid Accent 6" w:uiPriority="62"/>
-    <w:lsdException w:name="Medium Shading 1 Accent 6" w:uiPriority="63"/>
-    <w:lsdException w:name="Medium Shading 2 Accent 6" w:uiPriority="64"/>
-    <w:lsdException w:name="Medium List 1 Accent 6" w:uiPriority="65"/>
-    <w:lsdException w:name="Medium List 2 Accent 6" w:uiPriority="66"/>
-    <w:lsdException w:name="Medium Grid 1 Accent 6" w:uiPriority="67"/>
-    <w:lsdException w:name="Medium Grid 2 Accent 6" w:uiPriority="68"/>
-    <w:lsdException w:name="Medium Grid 3 Accent 6" w:uiPriority="69"/>
-    <w:lsdException w:name="Dark List Accent 6" w:uiPriority="70"/>
-    <w:lsdException w:name="Colorful Shading Accent 6" w:uiPriority="71"/>
-    <w:lsdException w:name="Colorful List Accent 6" w:uiPriority="72"/>
-    <w:lsdException w:name="Colorful Grid Accent 6" w:uiPriority="73"/>
-    <w:lsdException w:name="Subtle Emphasis" w:uiPriority="19" w:qFormat="1"/>
-    <w:lsdException w:name="Intense Emphasis" w:uiPriority="21" w:qFormat="1"/>
-    <w:lsdException w:name="Subtle Reference" w:uiPriority="31" w:qFormat="1"/>
-    <w:lsdException w:name="Intense Reference" w:uiPriority="32" w:qFormat="1"/>
-    <w:lsdException w:name="Book Title" w:uiPriority="33" w:qFormat="1"/>
-    <w:lsdException w:name="Bibliography" w:semiHidden="1" w:uiPriority="37" w:unhideWhenUsed="1"/>
-    <w:lsdException w:name="TOC Heading" w:semiHidden="1" w:uiPriority="39" w:unhideWhenUsed="1" w:qFormat="1"/>
-    <w:lsdException w:name="Plain Table 1" w:uiPriority="41"/>
-    <w:lsdException w:name="Plain Table 2" w:uiPriority="42"/>
-    <w:lsdException w:name="Plain Table 3" w:uiPriority="43"/>
-    <w:lsdException w:name="Plain Table 4" w:uiPriority="44"/>
-    <w:lsdException w:name="Plain Table 5" w:uiPriority="45"/>
-    <w:lsdException w:name="Grid Table Light" w:uiPriority="40"/>
-    <w:lsdException w:name="Grid Table 1 Light" w:uiPriority="46"/>
-    <w:lsdException w:name="Grid Table 2" w:uiPriority="47"/>
-    <w:lsdException w:name="Grid Table 3" w:uiPriority="48"/>
-    <w:lsdException w:name="Grid Table 4" w:uiPriority="49"/>
-    <w:lsdException w:name="Grid Table 5 Dark" w:uiPriority="50"/>
-    <w:lsdException w:name="Grid Table 6 Colorful" w:uiPriority="51"/>
-    <w:lsdException w:name="Grid Table 7 Colorful" w:uiPriority="52"/>
-    <w:lsdException w:name="Grid Table 1 Light Accent 1" w:uiPriority="46"/>
-    <w:lsdException w:name="Grid Table 2 Accent 1" w:uiPriority="47"/>
-    <w:lsdException w:name="Grid Table 3 Accent 1" w:uiPriority="48"/>
-    <w:lsdException w:name="Grid Table 4 Accent 1" w:uiPriority="49"/>
-    <w:lsdException w:name="Grid Table 5 Dark Accent 1" w:uiPriority="50"/>
-    <w:lsdException w:name="Grid Table 6 Colorful Accent 1" w:uiPriority="51"/>
-    <w:lsdException w:name="Grid Table 7 Colorful Accent 1" w:uiPriority="52"/>
-    <w:lsdException w:name="Grid Table 1 Light Accent 2" w:uiPriority="46"/>
-    <w:lsdException w:name="Grid Table 2 Accent 2" w:uiPriority="47"/>
-    <w:lsdException w:name="Grid Table 3 Accent 2" w:uiPriority="48"/>
-    <w:lsdException w:name="Grid Table 4 Accent 2" w:uiPriority="49"/>
-    <w:lsdException w:name="Grid Table 5 Dark Accent 2" w:uiPriority="50"/>
-    <w:lsdException w:name="Grid Table 6 Colorful Accent 2" w:uiPriority="51"/>
-    <w:lsdException w:name="Grid Table 7 Colorful Accent 2" w:uiPriority="52"/>
-    <w:lsdException w:name="Grid Table 1 Light Accent 3" w:uiPriority="46"/>
-    <w:lsdException w:name="Grid Table 2 Accent 3" w:uiPriority="47"/>
-    <w:lsdException w:name="Grid Table 3 Accent 3" w:uiPriority="48"/>
-    <w:lsdException w:name="Grid Table 4 Accent 3" w:uiPriority="49"/>
-    <w:lsdException w:name="Grid Table 5 Dark Accent 3" w:uiPriority="50"/>
-    <w:lsdException w:name="Grid Table 6 Colorful Accent 3" w:uiPriority="51"/>
-    <w:lsdException w:name="Grid Table 7 Colorful Accent 3" w:uiPriority="52"/>
-    <w:lsdException w:name="Grid Table 1 Light Accent 4" w:uiPriority="46"/>
-    <w:lsdException w:name="Grid Table 2 Accent 4" w:uiPriority="47"/>
-    <w:lsdException w:name="Grid Table 3 Accent 4" w:uiPriority="48"/>
-    <w:lsdException w:name="Grid Table 4 Accent 4" w:uiPriority="49"/>
-    <w:lsdException w:name="Grid Table 5 Dark Accent 4" w:uiPriority="50"/>
-    <w:lsdException w:name="Grid Table 6 Colorful Accent 4" w:uiPriority="51"/>
-    <w:lsdException w:name="Grid Table 7 Colorful Accent 4" w:uiPriority="52"/>
-    <w:lsdException w:name="Grid Table 1 Light Accent 5" w:uiPriority="46"/>
-    <w:lsdException w:name="Grid Table 2 Accent 5" w:uiPriority="47"/>
-    <w:lsdException w:name="Grid Table 3 Accent 5" w:uiPriority="48"/>
-    <w:lsdException w:name="Grid Table 4 Accent 5" w:uiPriority="49"/>
-    <w:lsdException w:name="Grid Table 5 Dark Accent 5" w:uiPriority="50"/>
-    <w:lsdException w:name="Grid Table 6 Colorful Accent 5" w:uiPriority="51"/>
-    <w:lsdException w:name="Grid Table 7 Colorful Accent 5" w:uiPriority="52"/>
-    <w:lsdException w:name="Grid Table 1 Light Accent 6" w:uiPriority="46"/>
-    <w:lsdException w:name="Grid Table 2 Accent 6" w:uiPriority="47"/>
-    <w:lsdException w:name="Grid Table 3 Accent 6" w:uiPriority="48"/>
-    <w:lsdException w:name="Grid Table 4 Accent 6" w:uiPriority="49"/>
-    <w:lsdException w:name="Grid Table 5 Dark Accent 6" w:uiPriority="50"/>
-    <w:lsdException w:name="Grid Table 6 Colorful Accent 6" w:uiPriority="51"/>
-    <w:lsdException w:name="Grid Table 7 Colorful Accent 6" w:uiPriority="52"/>
-    <w:lsdException w:name="List Table 1 Light" w:uiPriority="46"/>
-    <w:lsdException w:name="List Table 2" w:uiPriority="47"/>
-    <w:lsdException w:name="List Table 3" w:uiPriority="48"/>
-    <w:lsdException w:name="List Table 4" w:uiPriority="49"/>
-    <w:lsdException w:name="List Table 5 Dark" w:uiPriority="50"/>
-    <w:lsdException w:name="List Table 6 Colorful" w:uiPriority="51"/>
-    <w:lsdException w:name="List Table 7 Colorful" w:uiPriority="52"/>
-    <w:lsdException w:name="List Table 1 Light Accent 1" w:uiPriority="46"/>
-    <w:lsdException w:name="List Table 2 Accent 1" w:uiPriority="47"/>
-    <w:lsdException w:name="List Table 3 Accent 1" w:uiPriority="48"/>
-    <w:lsdException w:name="List Table 4 Accent 1" w:uiPriority="49"/>
-    <w:lsdException w:name="List Table 5 Dark Accent 1" w:uiPriority="50"/>
-    <w:lsdException w:name="List Table 6 Colorful Accent 1" w:uiPriority="51"/>
-    <w:lsdException w:name="List Table 7 Colorful Accent 1" w:uiPriority="52"/>
-    <w:lsdException w:name="List Table 1 Light Accent 2" w:uiPriority="46"/>
-    <w:lsdException w:name="List Table 2 Accent 2" w:uiPriority="47"/>
-    <w:lsdException w:name="List Table 3 Accent 2" w:uiPriority="48"/>
-    <w:lsdException w:name="List Table 4 Accent 2" w:uiPriority="49"/>
-    <w:lsdException w:name="List Table 5 Dark Accent 2" w:uiPriority="50"/>
-    <w:lsdException w:name="List Table 6 Colorful Accent 2" w:uiPriority="51"/>
-    <w:lsdException w:name="List Table 7 Colorful Accent 2" w:uiPriority="52"/>
-    <w:lsdException w:name="List Table 1 Light Accent 3" w:uiPriority="46"/>
-    <w:lsdException w:name="List Table 2 Accent 3" w:uiPriority="47"/>
-    <w:lsdException w:name="List Table 3 Accent 3" w:uiPriority="48"/>
-    <w:lsdException w:name="List Table 4 Accent 3" w:uiPriority="49"/>
-    <w:lsdException w:name="List Table 5 Dark Accent 3" w:uiPriority="50"/>
-    <w:lsdException w:name="List Table 6 Colorful Accent 3" w:uiPriority="51"/>
-    <w:lsdException w:name="List Table 7 Colorful Accent 3" w:uiPriority="52"/>
-    <w:lsdException w:name="List Table 1 Light Accent 4" w:uiPriority="46"/>
-    <w:lsdException w:name="List Table 2 Accent 4" w:uiPriority="47"/>
-    <w:lsdException w:name="List Table 3 Accent 4" w:uiPriority="48"/>
-    <w:lsdException w:name="List Table 4 Accent 4" w:uiPriority="49"/>
-    <w:lsdException w:name="List Table 5 Dark Accent 4" w:uiPriority="50"/>
-    <w:lsdException w:name="List Table 6 Colorful Accent 4" w:uiPriority="51"/>
-    <w:lsdException w:name="List Table 7 Colorful Accent 4" w:uiPriority="52"/>
-    <w:lsdException w:name="List Table 1 Light Accent 5" w:uiPriority="46"/>
-    <w:lsdException w:name="List Table 2 Accent 5" w:uiPriority="47"/>
-    <w:lsdException w:name="List Table 3 Accent 5" w:uiPriority="48"/>
-    <w:lsdException w:name="List Table 4 Accent 5" w:uiPriority="49"/>
-    <w:lsdException w:name="List Table 5 Dark Accent 5" w:uiPriority="50"/>
-    <w:lsdException w:name="List Table 6 Colorful Accent 5" w:uiPriority="51"/>
-    <w:lsdException w:name="List Table 7 Colorful Accent 5" w:uiPriority="52"/>
-    <w:lsdException w:name="List Table 1 Light Accent 6" w:uiPriority="46"/>
-    <w:lsdException w:name="List Table 2 Accent 6" w:uiPriority="47"/>
-    <w:lsdException w:name="List Table 3 Accent 6" w:uiPriority="48"/>
-    <w:lsdException w:name="List Table 4 Accent 6" w:uiPriority="49"/>
-    <w:lsdException w:name="List Table 5 Dark Accent 6" w:uiPriority="50"/>
-    <w:lsdException w:name="List Table 6 Colorful Accent 6" w:uiPriority="51"/>
-    <w:lsdException w:name="List Table 7 Colorful Accent 6" w:uiPriority="52"/>
-  </w:latentStyles>
-  <w:style w:type="paragraph" w:default="1" w:styleId="Normal">
-    <w:name w:val="Normal"/>
-    <w:qFormat/>
-  </w:style>
-  <w:style w:type="character" w:default="1" w:styleId="Fuentedeprrafopredeter">
-    <w:name w:val="Default Paragraph Font"/>
-    <w:uiPriority w:val="1"/>
-    <w:semiHidden/>
-    <w:unhideWhenUsed/>
-  </w:style>
-  <w:style w:type="table" w:default="1" w:styleId="Tablanormal">
-    <w:name w:val="Normal Table"/>
-    <w:uiPriority w:val="99"/>
-    <w:semiHidden/>
-    <w:unhideWhenUsed/>
-    <w:tblPr>
-      <w:tblInd w:w="0" w:type="dxa"/>
-      <w:tblCellMar>
-        <w:top w:w="0" w:type="dxa"/>
-        <w:left w:w="108" w:type="dxa"/>
-        <w:bottom w:w="0" w:type="dxa"/>
-        <w:right w:w="108" w:type="dxa"/>
-      </w:tblCellMar>
-    </w:tblPr>
-  </w:style>
-  <w:style w:type="numbering" w:default="1" w:styleId="Sinlista">
-    <w:name w:val="No List"/>
-    <w:uiPriority w:val="99"/>
-    <w:semiHidden/>
-    <w:unhideWhenUsed/>
-  </w:style>
-  <w:style w:type="character" w:styleId="Textodelmarcadordeposicin">
-    <w:name w:val="Placeholder Text"/>
-    <w:basedOn w:val="Fuentedeprrafopredeter"/>
-    <w:uiPriority w:val="99"/>
-    <w:semiHidden/>
-    <w:rsid w:val="006F66DF"/>
-    <w:rPr>
-      <w:color w:val="808080"/>
-    </w:rPr>
-  </w:style>
-</w:styles>
-</file>
-
-<file path=word/glossary/webSettings.xml><?xml version="1.0" encoding="utf-8"?>
-<w:webSettings xmlns:mc="http://schemas.openxmlformats.org/markup-compatibility/2006" xmlns:r="http://schemas.openxmlformats.org/officeDocument/2006/relationships" xmlns:w="http://schemas.openxmlformats.org/wordprocessingml/2006/main" xmlns:w14="http://schemas.microsoft.com/office/word/2010/wordml" xmlns:w15="http://schemas.microsoft.com/office/word/2012/wordml" xmlns:w16se="http://schemas.microsoft.com/office/word/2015/wordml/symex" mc:Ignorable="w14 w15 w16se">
-  <w:optimizeForBrowser/>
-  <w:allowPNG/>
-</w:webSettings>
-</file>
-
 <file path=word/theme/theme1.xml><?xml version="1.0" encoding="utf-8"?>
 <a:theme xmlns:a="http://schemas.openxmlformats.org/drawingml/2006/main" name="Office Theme">
   <a:themeElements>
@@ -10281,7 +10096,7 @@
 </file>
 
 <file path=customXml/itemProps3.xml><?xml version="1.0" encoding="utf-8"?>
-<ds:datastoreItem xmlns:ds="http://schemas.openxmlformats.org/officeDocument/2006/customXml" ds:itemID="{C081807B-BD73-4001-BB65-599E5313111A}">
+<ds:datastoreItem xmlns:ds="http://schemas.openxmlformats.org/officeDocument/2006/customXml" ds:itemID="{1FEC8C13-F8C9-46E5-962A-46202E0A81EA}">
   <ds:schemaRefs>
     <ds:schemaRef ds:uri="http://schemas.openxmlformats.org/officeDocument/2006/bibliography"/>
   </ds:schemaRefs>

</xml_diff>